<commit_message>
updated report in pdf format and read.me details.
</commit_message>
<xml_diff>
--- a/capstone/capstone-final-report.docx
+++ b/capstone/capstone-final-report.docx
@@ -2434,11 +2434,19 @@
           <w:rFonts w:asciiTheme="minorHAnsi" w:hAnsiTheme="minorHAnsi" w:cstheme="minorHAnsi"/>
         </w:rPr>
       </w:pPr>
-      <w:r>
-        <w:rPr>
-          <w:rFonts w:asciiTheme="minorHAnsi" w:hAnsiTheme="minorHAnsi" w:cstheme="minorHAnsi"/>
-        </w:rPr>
-        <w:t>application_type all of them are individual except missing 7</w:t>
+      <w:proofErr w:type="spellStart"/>
+      <w:r>
+        <w:rPr>
+          <w:rFonts w:asciiTheme="minorHAnsi" w:hAnsiTheme="minorHAnsi" w:cstheme="minorHAnsi"/>
+        </w:rPr>
+        <w:t>application_type</w:t>
+      </w:r>
+      <w:proofErr w:type="spellEnd"/>
+      <w:r>
+        <w:rPr>
+          <w:rFonts w:asciiTheme="minorHAnsi" w:hAnsiTheme="minorHAnsi" w:cstheme="minorHAnsi"/>
+        </w:rPr>
+        <w:t xml:space="preserve"> all of them are individual except missing 7</w:t>
       </w:r>
     </w:p>
     <w:p>
@@ -3751,6 +3759,7 @@
         </w:rPr>
       </w:pPr>
       <w:hyperlink r:id="rId14" w:anchor="pp_var_addr_state" w:history="1">
+        <w:proofErr w:type="spellStart"/>
         <w:r>
           <w:rPr>
             <w:rFonts w:asciiTheme="minorHAnsi" w:hAnsiTheme="minorHAnsi" w:cstheme="minorHAnsi"/>
@@ -3761,6 +3770,7 @@
           </w:rPr>
           <w:t>addr_state</w:t>
         </w:r>
+        <w:proofErr w:type="spellEnd"/>
       </w:hyperlink>
       <w:r>
         <w:rPr>
@@ -3800,6 +3810,7 @@
         </w:rPr>
       </w:pPr>
       <w:hyperlink r:id="rId15" w:anchor="pp_var_addr_state" w:history="1">
+        <w:proofErr w:type="spellStart"/>
         <w:r>
           <w:rPr>
             <w:rFonts w:asciiTheme="minorHAnsi" w:hAnsiTheme="minorHAnsi" w:cstheme="minorHAnsi"/>
@@ -3810,6 +3821,7 @@
           </w:rPr>
           <w:t>addr_state</w:t>
         </w:r>
+        <w:proofErr w:type="spellEnd"/>
       </w:hyperlink>
       <w:r>
         <w:rPr>
@@ -3947,6 +3959,7 @@
         </w:rPr>
       </w:pPr>
       <w:hyperlink r:id="rId18" w:anchor="pp_var_application_type" w:history="1">
+        <w:proofErr w:type="spellStart"/>
         <w:r>
           <w:rPr>
             <w:rFonts w:asciiTheme="minorHAnsi" w:hAnsiTheme="minorHAnsi" w:cstheme="minorHAnsi"/>
@@ -3957,6 +3970,7 @@
           </w:rPr>
           <w:t>application_type</w:t>
         </w:r>
+        <w:proofErr w:type="spellEnd"/>
       </w:hyperlink>
       <w:r>
         <w:rPr>
@@ -9427,7 +9441,21 @@
               <w:rPr>
                 <w:rFonts w:asciiTheme="minorHAnsi" w:hAnsiTheme="minorHAnsi" w:cstheme="minorHAnsi"/>
               </w:rPr>
-              <w:t>Does not meet the credit policy. Status:Fully ...</w:t>
+              <w:t xml:space="preserve">Does not meet the credit policy. </w:t>
+            </w:r>
+            <w:proofErr w:type="spellStart"/>
+            <w:r>
+              <w:rPr>
+                <w:rFonts w:asciiTheme="minorHAnsi" w:hAnsiTheme="minorHAnsi" w:cstheme="minorHAnsi"/>
+              </w:rPr>
+              <w:t>Status:Fully</w:t>
+            </w:r>
+            <w:proofErr w:type="spellEnd"/>
+            <w:r>
+              <w:rPr>
+                <w:rFonts w:asciiTheme="minorHAnsi" w:hAnsiTheme="minorHAnsi" w:cstheme="minorHAnsi"/>
+              </w:rPr>
+              <w:t xml:space="preserve"> ...</w:t>
             </w:r>
           </w:p>
         </w:tc>
@@ -9470,7 +9498,21 @@
               <w:rPr>
                 <w:rFonts w:asciiTheme="minorHAnsi" w:hAnsiTheme="minorHAnsi" w:cstheme="minorHAnsi"/>
               </w:rPr>
-              <w:t>Does not meet the credit policy. Status:Charge...</w:t>
+              <w:t xml:space="preserve">Does not meet the credit policy. </w:t>
+            </w:r>
+            <w:proofErr w:type="spellStart"/>
+            <w:r>
+              <w:rPr>
+                <w:rFonts w:asciiTheme="minorHAnsi" w:hAnsiTheme="minorHAnsi" w:cstheme="minorHAnsi"/>
+              </w:rPr>
+              <w:t>Status:Charge</w:t>
+            </w:r>
+            <w:proofErr w:type="spellEnd"/>
+            <w:r>
+              <w:rPr>
+                <w:rFonts w:asciiTheme="minorHAnsi" w:hAnsiTheme="minorHAnsi" w:cstheme="minorHAnsi"/>
+              </w:rPr>
+              <w:t>...</w:t>
             </w:r>
           </w:p>
         </w:tc>
@@ -9506,7 +9548,35 @@
         <w:rPr>
           <w:rFonts w:asciiTheme="minorHAnsi" w:hAnsiTheme="minorHAnsi" w:cstheme="minorHAnsi"/>
         </w:rPr>
-        <w:t>For our project we just need to know whether loans are charged off or not. We will convert the Fully Paid &amp; Does not meet the credit policy. Status:Fully Paid to 0, Charged Off &amp; Does not meet the credit policy. Status:Charged Off to 1</w:t>
+        <w:t xml:space="preserve">For our project we just need to know whether loans are charged off or not. We will convert the Fully Paid &amp; Does not meet the credit policy. </w:t>
+      </w:r>
+      <w:proofErr w:type="spellStart"/>
+      <w:r>
+        <w:rPr>
+          <w:rFonts w:asciiTheme="minorHAnsi" w:hAnsiTheme="minorHAnsi" w:cstheme="minorHAnsi"/>
+        </w:rPr>
+        <w:t>Status:Fully</w:t>
+      </w:r>
+      <w:proofErr w:type="spellEnd"/>
+      <w:r>
+        <w:rPr>
+          <w:rFonts w:asciiTheme="minorHAnsi" w:hAnsiTheme="minorHAnsi" w:cstheme="minorHAnsi"/>
+        </w:rPr>
+        <w:t xml:space="preserve"> Paid to 0, Charged Off &amp; Does not meet the credit policy. </w:t>
+      </w:r>
+      <w:proofErr w:type="spellStart"/>
+      <w:r>
+        <w:rPr>
+          <w:rFonts w:asciiTheme="minorHAnsi" w:hAnsiTheme="minorHAnsi" w:cstheme="minorHAnsi"/>
+        </w:rPr>
+        <w:t>Status:Charged</w:t>
+      </w:r>
+      <w:proofErr w:type="spellEnd"/>
+      <w:r>
+        <w:rPr>
+          <w:rFonts w:asciiTheme="minorHAnsi" w:hAnsiTheme="minorHAnsi" w:cstheme="minorHAnsi"/>
+        </w:rPr>
+        <w:t xml:space="preserve"> Off to 1</w:t>
       </w:r>
       <w:r>
         <w:rPr>
@@ -12722,14 +12792,30 @@
           <w:rFonts w:asciiTheme="minorHAnsi" w:hAnsiTheme="minorHAnsi" w:cstheme="minorHAnsi"/>
           <w:color w:val="24292E"/>
         </w:rPr>
-        <w:t>- addr_</w:t>
-      </w:r>
-      <w:r>
-        <w:rPr>
-          <w:rFonts w:asciiTheme="minorHAnsi" w:hAnsiTheme="minorHAnsi" w:cstheme="minorHAnsi"/>
-          <w:color w:val="24292E"/>
-        </w:rPr>
-        <w:t>state:</w:t>
+        <w:t xml:space="preserve">- </w:t>
+      </w:r>
+      <w:proofErr w:type="spellStart"/>
+      <w:r>
+        <w:rPr>
+          <w:rFonts w:asciiTheme="minorHAnsi" w:hAnsiTheme="minorHAnsi" w:cstheme="minorHAnsi"/>
+          <w:color w:val="24292E"/>
+        </w:rPr>
+        <w:t>addr_</w:t>
+      </w:r>
+      <w:r>
+        <w:rPr>
+          <w:rFonts w:asciiTheme="minorHAnsi" w:hAnsiTheme="minorHAnsi" w:cstheme="minorHAnsi"/>
+          <w:color w:val="24292E"/>
+        </w:rPr>
+        <w:t>state</w:t>
+      </w:r>
+      <w:proofErr w:type="spellEnd"/>
+      <w:r>
+        <w:rPr>
+          <w:rFonts w:asciiTheme="minorHAnsi" w:hAnsiTheme="minorHAnsi" w:cstheme="minorHAnsi"/>
+          <w:color w:val="24292E"/>
+        </w:rPr>
+        <w:t>:</w:t>
       </w:r>
       <w:r>
         <w:rPr>
@@ -25610,19 +25696,7 @@
         <w:rPr>
           <w:rFonts w:asciiTheme="minorHAnsi" w:hAnsiTheme="minorHAnsi" w:cstheme="minorHAnsi"/>
         </w:rPr>
-        <w:t xml:space="preserve">Use k-folds cross validation where we split the data into k-folds. We fit the base learners to the (k -1) folds and use the fitted models to generate predictions of the </w:t>
-      </w:r>
-      <w:r>
-        <w:rPr>
-          <w:rFonts w:asciiTheme="minorHAnsi" w:hAnsiTheme="minorHAnsi" w:cstheme="minorHAnsi"/>
-        </w:rPr>
-        <w:t>held-out</w:t>
-      </w:r>
-      <w:r>
-        <w:rPr>
-          <w:rFonts w:asciiTheme="minorHAnsi" w:hAnsiTheme="minorHAnsi" w:cstheme="minorHAnsi"/>
-        </w:rPr>
-        <w:t xml:space="preserve"> fold. We repeat the process until </w:t>
+        <w:t xml:space="preserve">Use k-folds cross validation where we split the data into k-folds. We fit the base learners to the (k -1) folds and use the fitted models to generate predictions of the held-out fold. We repeat the process until </w:t>
       </w:r>
       <w:r>
         <w:rPr>
@@ -25824,19 +25898,7 @@
         <w:rPr>
           <w:rFonts w:asciiTheme="minorHAnsi" w:hAnsiTheme="minorHAnsi" w:cstheme="minorHAnsi"/>
         </w:rPr>
-        <w:t xml:space="preserve">e can see from the chart </w:t>
-      </w:r>
-      <w:r>
-        <w:rPr>
-          <w:rFonts w:asciiTheme="minorHAnsi" w:hAnsiTheme="minorHAnsi" w:cstheme="minorHAnsi"/>
-        </w:rPr>
-        <w:t>above;</w:t>
-      </w:r>
-      <w:r>
-        <w:rPr>
-          <w:rFonts w:asciiTheme="minorHAnsi" w:hAnsiTheme="minorHAnsi" w:cstheme="minorHAnsi"/>
-        </w:rPr>
-        <w:t xml:space="preserve"> stacked ensemble model has improved the performance.</w:t>
+        <w:t>e can see from the chart above; stacked ensemble model has improved the performance.</w:t>
       </w:r>
     </w:p>
     <w:p>
@@ -29623,28 +29685,7 @@
           <w:color w:val="24292E"/>
         </w:rPr>
         <w:lastRenderedPageBreak/>
-        <w:t xml:space="preserve">From the </w:t>
-      </w:r>
-      <w:r>
-        <w:rPr>
-          <w:rFonts w:asciiTheme="minorHAnsi" w:hAnsiTheme="minorHAnsi" w:cstheme="minorHAnsi"/>
-          <w:color w:val="24292E"/>
-        </w:rPr>
-        <w:t>above</w:t>
-      </w:r>
-      <w:r>
-        <w:rPr>
-          <w:rFonts w:asciiTheme="minorHAnsi" w:hAnsiTheme="minorHAnsi" w:cstheme="minorHAnsi"/>
-          <w:color w:val="24292E"/>
-        </w:rPr>
-        <w:t xml:space="preserve"> chart we can observe that though stackedEnsembleClassifier is high cost time in training and predict, it is better in terms of variance and better performance metrics of accuracy &amp; F-score.</w:t>
-      </w:r>
-      <w:r>
-        <w:rPr>
-          <w:rFonts w:asciiTheme="minorHAnsi" w:hAnsiTheme="minorHAnsi" w:cstheme="minorHAnsi"/>
-          <w:color w:val="24292E"/>
-        </w:rPr>
-        <w:t xml:space="preserve"> We can also see that model is robust for varied inputs.</w:t>
+        <w:t>From the above chart we can observe that though stackedEnsembleClassifier is high cost time in training and predict, it is better in terms of variance and better performance metrics of accuracy &amp; F-score. We can also see that model is robust for varied inputs.</w:t>
       </w:r>
       <w:r>
         <w:rPr>
@@ -31522,50 +31563,20 @@
         <w:rPr>
           <w:rFonts w:asciiTheme="minorHAnsi" w:hAnsiTheme="minorHAnsi" w:cstheme="minorHAnsi"/>
         </w:rPr>
-        <w:t>For any new</w:t>
-      </w:r>
-      <w:r>
-        <w:rPr>
-          <w:rFonts w:asciiTheme="minorHAnsi" w:hAnsiTheme="minorHAnsi" w:cstheme="minorHAnsi"/>
-        </w:rPr>
-        <w:t xml:space="preserve"> loan application data of a new loan</w:t>
-      </w:r>
-      <w:r>
-        <w:rPr>
-          <w:rFonts w:asciiTheme="minorHAnsi" w:hAnsiTheme="minorHAnsi" w:cstheme="minorHAnsi"/>
-        </w:rPr>
-        <w:t>, features</w:t>
-      </w:r>
-      <w:r>
-        <w:rPr>
-          <w:rFonts w:asciiTheme="minorHAnsi" w:hAnsiTheme="minorHAnsi" w:cstheme="minorHAnsi"/>
-        </w:rPr>
-        <w:t xml:space="preserve"> should be transformed to transformed final scaled 15 numerical features and transformed once hot encoded categorical features. </w:t>
-      </w:r>
-    </w:p>
-    <w:p>
-      <w:pPr>
-        <w:rPr>
-          <w:rFonts w:asciiTheme="minorHAnsi" w:hAnsiTheme="minorHAnsi" w:cstheme="minorHAnsi"/>
-        </w:rPr>
-      </w:pPr>
-      <w:r>
-        <w:rPr>
-          <w:rFonts w:asciiTheme="minorHAnsi" w:hAnsiTheme="minorHAnsi" w:cstheme="minorHAnsi"/>
-        </w:rPr>
-        <w:t xml:space="preserve">Using these new features as input to the </w:t>
-      </w:r>
-      <w:r>
-        <w:rPr>
-          <w:rFonts w:asciiTheme="minorHAnsi" w:hAnsiTheme="minorHAnsi" w:cstheme="minorHAnsi"/>
-        </w:rPr>
-        <w:t>saved model loaded</w:t>
-      </w:r>
-      <w:r>
-        <w:rPr>
-          <w:rFonts w:asciiTheme="minorHAnsi" w:hAnsiTheme="minorHAnsi" w:cstheme="minorHAnsi"/>
-        </w:rPr>
-        <w:t>, we can predict prob “Risk Rate%” for each loan.</w:t>
+        <w:t xml:space="preserve">For any new loan application data of a new loan, features should be transformed to transformed final scaled 15 numerical features and transformed once hot encoded categorical features. </w:t>
+      </w:r>
+    </w:p>
+    <w:p>
+      <w:pPr>
+        <w:rPr>
+          <w:rFonts w:asciiTheme="minorHAnsi" w:hAnsiTheme="minorHAnsi" w:cstheme="minorHAnsi"/>
+        </w:rPr>
+      </w:pPr>
+      <w:r>
+        <w:rPr>
+          <w:rFonts w:asciiTheme="minorHAnsi" w:hAnsiTheme="minorHAnsi" w:cstheme="minorHAnsi"/>
+        </w:rPr>
+        <w:t>Using these new features as input to the saved model loaded, we can predict prob “Risk Rate%” for each loan.</w:t>
       </w:r>
     </w:p>
     <w:p>
@@ -31656,21 +31667,7 @@
           <w:rFonts w:asciiTheme="minorHAnsi" w:hAnsiTheme="minorHAnsi" w:cstheme="minorHAnsi"/>
           <w:shd w:val="clear" w:color="auto" w:fill="FFFFFF"/>
         </w:rPr>
-        <w:t xml:space="preserve">Partial dependence plots to see what </w:t>
-      </w:r>
-      <w:r>
-        <w:rPr>
-          <w:rFonts w:asciiTheme="minorHAnsi" w:hAnsiTheme="minorHAnsi" w:cstheme="minorHAnsi"/>
-          <w:shd w:val="clear" w:color="auto" w:fill="FFFFFF"/>
-        </w:rPr>
-        <w:t>the most important features and their relationships with are</w:t>
-      </w:r>
-      <w:r>
-        <w:rPr>
-          <w:rFonts w:asciiTheme="minorHAnsi" w:hAnsiTheme="minorHAnsi" w:cstheme="minorHAnsi"/>
-          <w:shd w:val="clear" w:color="auto" w:fill="FFFFFF"/>
-        </w:rPr>
-        <w:t xml:space="preserve"> whether the borrower will most likely pay the loan in full before mature data. we will plot only the top 8 features to make it easier to read. Note that the partial plots are based on Gradient Boosting model.</w:t>
+        <w:t>Partial dependence plots to see what the most important features and their relationships with are whether the borrower will most likely pay the loan in full before mature data. we will plot only the top 8 features to make it easier to read. Note that the partial plots are based on Gradient Boosting model.</w:t>
       </w:r>
     </w:p>
     <w:p>
@@ -31873,15 +31870,7 @@
         <w:rPr>
           <w:rFonts w:asciiTheme="minorHAnsi" w:hAnsiTheme="minorHAnsi" w:cstheme="minorHAnsi"/>
         </w:rPr>
-        <w:t>Though important features have higher predictive power if runtime and performance is not much impacted we can use all features to get the best pr</w:t>
-      </w:r>
-      <w:bookmarkStart w:id="0" w:name="_GoBack"/>
-      <w:bookmarkEnd w:id="0"/>
-      <w:r>
-        <w:rPr>
-          <w:rFonts w:asciiTheme="minorHAnsi" w:hAnsiTheme="minorHAnsi" w:cstheme="minorHAnsi"/>
-        </w:rPr>
-        <w:t>edictions from the model</w:t>
+        <w:t>Though important features have higher predictive power if runtime and performance is not much impacted we can use all features to get the best predictions from the model</w:t>
       </w:r>
     </w:p>
     <w:p>
@@ -32147,10 +32136,12 @@
         </w:numPr>
         <w:spacing w:before="60" w:after="100" w:afterAutospacing="1"/>
         <w:rPr>
+          <w:rStyle w:val="Hyperlink"/>
           <w:rFonts w:asciiTheme="minorHAnsi" w:hAnsiTheme="minorHAnsi" w:cstheme="minorHAnsi"/>
           <w:color w:val="24292E"/>
           <w:sz w:val="20"/>
           <w:szCs w:val="20"/>
+          <w:u w:val="none"/>
         </w:rPr>
       </w:pPr>
       <w:hyperlink r:id="rId94" w:history="1">
@@ -32164,6 +32155,42 @@
           <w:t>http://economics.ucr.edu/job_candidates/Bagherpour-Paper.pdf</w:t>
         </w:r>
       </w:hyperlink>
+    </w:p>
+    <w:p>
+      <w:pPr>
+        <w:pStyle w:val="ListParagraph"/>
+        <w:numPr>
+          <w:ilvl w:val="0"/>
+          <w:numId w:val="19"/>
+        </w:numPr>
+        <w:spacing w:before="60" w:after="100" w:afterAutospacing="1"/>
+        <w:rPr>
+          <w:rFonts w:asciiTheme="minorHAnsi" w:hAnsiTheme="minorHAnsi" w:cstheme="minorHAnsi"/>
+          <w:color w:val="24292E"/>
+          <w:sz w:val="20"/>
+          <w:szCs w:val="20"/>
+        </w:rPr>
+      </w:pPr>
+      <w:hyperlink r:id="rId95" w:history="1">
+        <w:r>
+          <w:rPr>
+            <w:rStyle w:val="Hyperlink"/>
+            <w:rFonts w:asciiTheme="minorHAnsi" w:hAnsiTheme="minorHAnsi" w:cstheme="minorHAnsi"/>
+            <w:sz w:val="20"/>
+            <w:szCs w:val="20"/>
+          </w:rPr>
+          <w:t>http://cs.nju.edu.cn/zhouzh/zhouzh.files/publication/tsmcb09.pdf</w:t>
+        </w:r>
+      </w:hyperlink>
+      <w:r>
+        <w:rPr>
+          <w:rFonts w:asciiTheme="minorHAnsi" w:hAnsiTheme="minorHAnsi" w:cstheme="minorHAnsi"/>
+          <w:color w:val="24292E"/>
+          <w:sz w:val="20"/>
+          <w:szCs w:val="20"/>
+        </w:rPr>
+        <w:t xml:space="preserve"> </w:t>
+      </w:r>
     </w:p>
     <w:p>
       <w:pPr>
@@ -32197,7 +32224,7 @@
           <w:szCs w:val="20"/>
         </w:rPr>
       </w:pPr>
-      <w:hyperlink r:id="rId95" w:history="1">
+      <w:hyperlink r:id="rId96" w:history="1">
         <w:r>
           <w:rPr>
             <w:rStyle w:val="Hyperlink"/>
@@ -32249,7 +32276,7 @@
           <w:szCs w:val="20"/>
         </w:rPr>
       </w:pPr>
-      <w:hyperlink r:id="rId96" w:history="1">
+      <w:hyperlink r:id="rId97" w:history="1">
         <w:r>
           <w:rPr>
             <w:rStyle w:val="Hyperlink"/>
@@ -32302,7 +32329,7 @@
           <w:szCs w:val="20"/>
         </w:rPr>
       </w:pPr>
-      <w:hyperlink r:id="rId97" w:history="1">
+      <w:hyperlink r:id="rId98" w:history="1">
         <w:r>
           <w:rPr>
             <w:rStyle w:val="Hyperlink"/>
@@ -32349,15 +32376,13 @@
           <w:tab w:val="left" w:pos="14656"/>
         </w:tabs>
         <w:rPr>
-          <w:rStyle w:val="Hyperlink"/>
           <w:rFonts w:asciiTheme="minorHAnsi" w:hAnsiTheme="minorHAnsi" w:cstheme="minorHAnsi"/>
           <w:color w:val="000000"/>
           <w:sz w:val="20"/>
           <w:szCs w:val="20"/>
-          <w:u w:val="none"/>
-        </w:rPr>
-      </w:pPr>
-      <w:hyperlink r:id="rId98" w:history="1">
+        </w:rPr>
+      </w:pPr>
+      <w:hyperlink r:id="rId99" w:history="1">
         <w:r>
           <w:rPr>
             <w:rStyle w:val="Hyperlink"/>
@@ -32365,9 +32390,18 @@
             <w:sz w:val="20"/>
             <w:szCs w:val="20"/>
           </w:rPr>
-          <w:t>https://github.com/pandas-profiling/pandas-profiling</w:t>
+          <w:t>http://contrib.scikit-learn.org/imbalanced-learn/stable/api.html</w:t>
         </w:r>
       </w:hyperlink>
+      <w:r>
+        <w:rPr>
+          <w:rFonts w:asciiTheme="minorHAnsi" w:hAnsiTheme="minorHAnsi" w:cstheme="minorHAnsi"/>
+          <w:color w:val="000000"/>
+          <w:sz w:val="20"/>
+          <w:szCs w:val="20"/>
+        </w:rPr>
+        <w:t xml:space="preserve"> </w:t>
+      </w:r>
     </w:p>
     <w:p>
       <w:pPr>
@@ -32395,13 +32429,15 @@
           <w:tab w:val="left" w:pos="14656"/>
         </w:tabs>
         <w:rPr>
+          <w:rStyle w:val="Hyperlink"/>
           <w:rFonts w:asciiTheme="minorHAnsi" w:hAnsiTheme="minorHAnsi" w:cstheme="minorHAnsi"/>
           <w:color w:val="000000"/>
           <w:sz w:val="20"/>
           <w:szCs w:val="20"/>
-        </w:rPr>
-      </w:pPr>
-      <w:hyperlink r:id="rId99" w:anchor="module-xgboost.sklearn" w:history="1">
+          <w:u w:val="none"/>
+        </w:rPr>
+      </w:pPr>
+      <w:hyperlink r:id="rId100" w:history="1">
         <w:r>
           <w:rPr>
             <w:rStyle w:val="Hyperlink"/>
@@ -32409,9 +32445,11 @@
             <w:sz w:val="20"/>
             <w:szCs w:val="20"/>
           </w:rPr>
-          <w:t>http://xgboost.readthedocs.io/en/latest/python/python_api.html#module-xgboost.sklearn</w:t>
+          <w:t>https://github.com/pandas-profiling/pandas-profiling</w:t>
         </w:r>
       </w:hyperlink>
+      <w:bookmarkStart w:id="0" w:name="_GoBack"/>
+      <w:bookmarkEnd w:id="0"/>
     </w:p>
     <w:p>
       <w:pPr>
@@ -32445,7 +32483,7 @@
           <w:szCs w:val="20"/>
         </w:rPr>
       </w:pPr>
-      <w:hyperlink r:id="rId100" w:history="1">
+      <w:hyperlink r:id="rId101" w:anchor="module-xgboost.sklearn" w:history="1">
         <w:r>
           <w:rPr>
             <w:rStyle w:val="Hyperlink"/>
@@ -32453,7 +32491,7 @@
             <w:sz w:val="20"/>
             <w:szCs w:val="20"/>
           </w:rPr>
-          <w:t>https://www.analyticsvidhya.com/blog/2016/02/complete-guide-parameter-tuning-gradient-boosting-gbm-python/</w:t>
+          <w:t>http://xgboost.readthedocs.io/en/latest/python/python_api.html#module-xgboost.sklearn</w:t>
         </w:r>
       </w:hyperlink>
     </w:p>
@@ -32489,7 +32527,51 @@
           <w:szCs w:val="20"/>
         </w:rPr>
       </w:pPr>
-      <w:hyperlink r:id="rId101" w:history="1">
+      <w:hyperlink r:id="rId102" w:history="1">
+        <w:r>
+          <w:rPr>
+            <w:rStyle w:val="Hyperlink"/>
+            <w:rFonts w:asciiTheme="minorHAnsi" w:hAnsiTheme="minorHAnsi" w:cstheme="minorHAnsi"/>
+            <w:sz w:val="20"/>
+            <w:szCs w:val="20"/>
+          </w:rPr>
+          <w:t>https://www.analyticsvidhya.com/blog/2016/02/complete-guide-parameter-tuning-gradient-boosting-gbm-python/</w:t>
+        </w:r>
+      </w:hyperlink>
+    </w:p>
+    <w:p>
+      <w:pPr>
+        <w:pStyle w:val="ListParagraph"/>
+        <w:numPr>
+          <w:ilvl w:val="0"/>
+          <w:numId w:val="19"/>
+        </w:numPr>
+        <w:tabs>
+          <w:tab w:val="left" w:pos="916"/>
+          <w:tab w:val="left" w:pos="1832"/>
+          <w:tab w:val="left" w:pos="2748"/>
+          <w:tab w:val="left" w:pos="3664"/>
+          <w:tab w:val="left" w:pos="4580"/>
+          <w:tab w:val="left" w:pos="5496"/>
+          <w:tab w:val="left" w:pos="6412"/>
+          <w:tab w:val="left" w:pos="7328"/>
+          <w:tab w:val="left" w:pos="8244"/>
+          <w:tab w:val="left" w:pos="9160"/>
+          <w:tab w:val="left" w:pos="10076"/>
+          <w:tab w:val="left" w:pos="10992"/>
+          <w:tab w:val="left" w:pos="11908"/>
+          <w:tab w:val="left" w:pos="12824"/>
+          <w:tab w:val="left" w:pos="13740"/>
+          <w:tab w:val="left" w:pos="14656"/>
+        </w:tabs>
+        <w:rPr>
+          <w:rFonts w:asciiTheme="minorHAnsi" w:hAnsiTheme="minorHAnsi" w:cstheme="minorHAnsi"/>
+          <w:color w:val="000000"/>
+          <w:sz w:val="20"/>
+          <w:szCs w:val="20"/>
+        </w:rPr>
+      </w:pPr>
+      <w:hyperlink r:id="rId103" w:history="1">
         <w:r>
           <w:rPr>
             <w:rStyle w:val="Hyperlink"/>
@@ -38384,6 +38466,7 @@
   <w:style w:type="character" w:default="1" w:styleId="DefaultParagraphFont">
     <w:name w:val="Default Paragraph Font"/>
     <w:uiPriority w:val="1"/>
+    <w:semiHidden/>
     <w:unhideWhenUsed/>
   </w:style>
   <w:style w:type="table" w:default="1" w:styleId="TableNormal">

</xml_diff>

<commit_message>
updated refrences for the final report
</commit_message>
<xml_diff>
--- a/capstone/capstone-final-report.docx
+++ b/capstone/capstone-final-report.docx
@@ -452,7 +452,189 @@
           <w:rFonts w:asciiTheme="minorHAnsi" w:hAnsiTheme="minorHAnsi" w:cstheme="minorHAnsi"/>
           <w:spacing w:val="-1"/>
         </w:rPr>
-        <w:t>The two most critical questions in the lending industry are: 1) How risky is the borrower? 2) Given the borrower’s risk, should we lend him/her? The answer to the first question determines the interest rate the borrower would have. Interest rate measures among other things (such as time value of money) the riskiness of the borrower, i.e. the riskier the borrower, the higher the interest rate. With interest rate in mind, we can then determine if the borrower is eligible for the loan.</w:t>
+        <w:t xml:space="preserve">The two most critical questions in the lending industry are: 1) How risky </w:t>
+      </w:r>
+      <w:r>
+        <w:rPr>
+          <w:rFonts w:asciiTheme="minorHAnsi" w:hAnsiTheme="minorHAnsi" w:cstheme="minorHAnsi"/>
+          <w:spacing w:val="-1"/>
+        </w:rPr>
+        <w:t>are</w:t>
+      </w:r>
+      <w:r>
+        <w:rPr>
+          <w:rFonts w:asciiTheme="minorHAnsi" w:hAnsiTheme="minorHAnsi" w:cstheme="minorHAnsi"/>
+          <w:spacing w:val="-1"/>
+        </w:rPr>
+        <w:t xml:space="preserve"> borrower</w:t>
+      </w:r>
+      <w:r>
+        <w:rPr>
+          <w:rFonts w:asciiTheme="minorHAnsi" w:hAnsiTheme="minorHAnsi" w:cstheme="minorHAnsi"/>
+          <w:spacing w:val="-1"/>
+        </w:rPr>
+        <w:t>s</w:t>
+      </w:r>
+      <w:r>
+        <w:rPr>
+          <w:rFonts w:asciiTheme="minorHAnsi" w:hAnsiTheme="minorHAnsi" w:cstheme="minorHAnsi"/>
+          <w:spacing w:val="-1"/>
+        </w:rPr>
+        <w:t xml:space="preserve">? 2) Given the borrower’s risk, should </w:t>
+      </w:r>
+      <w:r>
+        <w:rPr>
+          <w:rFonts w:asciiTheme="minorHAnsi" w:hAnsiTheme="minorHAnsi" w:cstheme="minorHAnsi"/>
+          <w:spacing w:val="-1"/>
+        </w:rPr>
+        <w:t>investor</w:t>
+      </w:r>
+      <w:r>
+        <w:rPr>
+          <w:rFonts w:asciiTheme="minorHAnsi" w:hAnsiTheme="minorHAnsi" w:cstheme="minorHAnsi"/>
+          <w:spacing w:val="-1"/>
+        </w:rPr>
+        <w:t xml:space="preserve"> lend him/her</w:t>
+      </w:r>
+      <w:r>
+        <w:rPr>
+          <w:rFonts w:asciiTheme="minorHAnsi" w:hAnsiTheme="minorHAnsi" w:cstheme="minorHAnsi"/>
+          <w:spacing w:val="-1"/>
+        </w:rPr>
+        <w:t xml:space="preserve"> loan</w:t>
+      </w:r>
+      <w:r>
+        <w:rPr>
+          <w:rFonts w:asciiTheme="minorHAnsi" w:hAnsiTheme="minorHAnsi" w:cstheme="minorHAnsi"/>
+          <w:spacing w:val="-1"/>
+        </w:rPr>
+        <w:t>? The answer to the first question determines interest rate borrower</w:t>
+      </w:r>
+      <w:r>
+        <w:rPr>
+          <w:rFonts w:asciiTheme="minorHAnsi" w:hAnsiTheme="minorHAnsi" w:cstheme="minorHAnsi"/>
+          <w:spacing w:val="-1"/>
+        </w:rPr>
+        <w:t>s</w:t>
+      </w:r>
+      <w:r>
+        <w:rPr>
+          <w:rFonts w:asciiTheme="minorHAnsi" w:hAnsiTheme="minorHAnsi" w:cstheme="minorHAnsi"/>
+          <w:spacing w:val="-1"/>
+        </w:rPr>
+        <w:t xml:space="preserve"> would have</w:t>
+      </w:r>
+      <w:r>
+        <w:rPr>
+          <w:rFonts w:asciiTheme="minorHAnsi" w:hAnsiTheme="minorHAnsi" w:cstheme="minorHAnsi"/>
+          <w:spacing w:val="-1"/>
+        </w:rPr>
+        <w:t xml:space="preserve"> for loan</w:t>
+      </w:r>
+      <w:r>
+        <w:rPr>
+          <w:rFonts w:asciiTheme="minorHAnsi" w:hAnsiTheme="minorHAnsi" w:cstheme="minorHAnsi"/>
+          <w:spacing w:val="-1"/>
+        </w:rPr>
+        <w:t xml:space="preserve">. Interest rate </w:t>
+      </w:r>
+      <w:r>
+        <w:rPr>
+          <w:rFonts w:asciiTheme="minorHAnsi" w:hAnsiTheme="minorHAnsi" w:cstheme="minorHAnsi"/>
+          <w:spacing w:val="-1"/>
+        </w:rPr>
+        <w:t>measures</w:t>
+      </w:r>
+      <w:r>
+        <w:rPr>
+          <w:rFonts w:asciiTheme="minorHAnsi" w:hAnsiTheme="minorHAnsi" w:cstheme="minorHAnsi"/>
+          <w:spacing w:val="-1"/>
+        </w:rPr>
+        <w:t xml:space="preserve"> among other things (such as time value of money) riskiness of the borrower</w:t>
+      </w:r>
+      <w:r>
+        <w:rPr>
+          <w:rFonts w:asciiTheme="minorHAnsi" w:hAnsiTheme="minorHAnsi" w:cstheme="minorHAnsi"/>
+          <w:spacing w:val="-1"/>
+        </w:rPr>
+        <w:t>s</w:t>
+      </w:r>
+      <w:r>
+        <w:rPr>
+          <w:rFonts w:asciiTheme="minorHAnsi" w:hAnsiTheme="minorHAnsi" w:cstheme="minorHAnsi"/>
+          <w:spacing w:val="-1"/>
+        </w:rPr>
+        <w:t>, i.e. the riskier the borrower</w:t>
+      </w:r>
+      <w:r>
+        <w:rPr>
+          <w:rFonts w:asciiTheme="minorHAnsi" w:hAnsiTheme="minorHAnsi" w:cstheme="minorHAnsi"/>
+          <w:spacing w:val="-1"/>
+        </w:rPr>
+        <w:t>s</w:t>
+      </w:r>
+      <w:r>
+        <w:rPr>
+          <w:rFonts w:asciiTheme="minorHAnsi" w:hAnsiTheme="minorHAnsi" w:cstheme="minorHAnsi"/>
+          <w:spacing w:val="-1"/>
+        </w:rPr>
+        <w:t>,</w:t>
+      </w:r>
+      <w:r>
+        <w:rPr>
+          <w:rFonts w:asciiTheme="minorHAnsi" w:hAnsiTheme="minorHAnsi" w:cstheme="minorHAnsi"/>
+          <w:spacing w:val="-1"/>
+        </w:rPr>
+        <w:t xml:space="preserve"> </w:t>
+      </w:r>
+      <w:r>
+        <w:rPr>
+          <w:rFonts w:asciiTheme="minorHAnsi" w:hAnsiTheme="minorHAnsi" w:cstheme="minorHAnsi"/>
+          <w:spacing w:val="-1"/>
+        </w:rPr>
+        <w:t>higher the interest rate. With interest rate in mind, we can then determine if borrower</w:t>
+      </w:r>
+      <w:r>
+        <w:rPr>
+          <w:rFonts w:asciiTheme="minorHAnsi" w:hAnsiTheme="minorHAnsi" w:cstheme="minorHAnsi"/>
+          <w:spacing w:val="-1"/>
+        </w:rPr>
+        <w:t>s</w:t>
+      </w:r>
+      <w:r>
+        <w:rPr>
+          <w:rFonts w:asciiTheme="minorHAnsi" w:hAnsiTheme="minorHAnsi" w:cstheme="minorHAnsi"/>
+          <w:spacing w:val="-1"/>
+        </w:rPr>
+        <w:t xml:space="preserve"> </w:t>
+      </w:r>
+      <w:r>
+        <w:rPr>
+          <w:rFonts w:asciiTheme="minorHAnsi" w:hAnsiTheme="minorHAnsi" w:cstheme="minorHAnsi"/>
+          <w:spacing w:val="-1"/>
+        </w:rPr>
+        <w:t>are</w:t>
+      </w:r>
+      <w:r>
+        <w:rPr>
+          <w:rFonts w:asciiTheme="minorHAnsi" w:hAnsiTheme="minorHAnsi" w:cstheme="minorHAnsi"/>
+          <w:spacing w:val="-1"/>
+        </w:rPr>
+        <w:t xml:space="preserve"> eligible for loan</w:t>
+      </w:r>
+      <w:r>
+        <w:rPr>
+          <w:rFonts w:asciiTheme="minorHAnsi" w:hAnsiTheme="minorHAnsi" w:cstheme="minorHAnsi"/>
+          <w:spacing w:val="-1"/>
+        </w:rPr>
+        <w:t>s, that investors choose to invest</w:t>
+      </w:r>
+      <w:r>
+        <w:rPr>
+          <w:rFonts w:asciiTheme="minorHAnsi" w:hAnsiTheme="minorHAnsi" w:cstheme="minorHAnsi"/>
+          <w:spacing w:val="-1"/>
+        </w:rPr>
+        <w:t>.</w:t>
       </w:r>
     </w:p>
     <w:p>
@@ -470,7 +652,77 @@
           <w:rFonts w:asciiTheme="minorHAnsi" w:hAnsiTheme="minorHAnsi" w:cstheme="minorHAnsi"/>
           <w:spacing w:val="-1"/>
         </w:rPr>
-        <w:t>Investors (lenders) provide loans to borrowers in exchange for the promise of repayment with interest. That means the lender only makes profit (interest) if the borrower pays off the loan and don’t get charged off. However, if borrower doesn’t repay the loan and get charged off, then the lender loses money.</w:t>
+        <w:t>Investors (lenders) provide loans to borrowers in exchange for promise of repayment with interest. That means the lender</w:t>
+      </w:r>
+      <w:r>
+        <w:rPr>
+          <w:rFonts w:asciiTheme="minorHAnsi" w:hAnsiTheme="minorHAnsi" w:cstheme="minorHAnsi"/>
+          <w:spacing w:val="-1"/>
+        </w:rPr>
+        <w:t>s</w:t>
+      </w:r>
+      <w:r>
+        <w:rPr>
+          <w:rFonts w:asciiTheme="minorHAnsi" w:hAnsiTheme="minorHAnsi" w:cstheme="minorHAnsi"/>
+          <w:spacing w:val="-1"/>
+        </w:rPr>
+        <w:t xml:space="preserve"> </w:t>
+      </w:r>
+      <w:r>
+        <w:rPr>
+          <w:rFonts w:asciiTheme="minorHAnsi" w:hAnsiTheme="minorHAnsi" w:cstheme="minorHAnsi"/>
+          <w:spacing w:val="-1"/>
+        </w:rPr>
+        <w:t>will make</w:t>
+      </w:r>
+      <w:r>
+        <w:rPr>
+          <w:rFonts w:asciiTheme="minorHAnsi" w:hAnsiTheme="minorHAnsi" w:cstheme="minorHAnsi"/>
+          <w:spacing w:val="-1"/>
+        </w:rPr>
+        <w:t xml:space="preserve"> profit (interest) if borrower</w:t>
+      </w:r>
+      <w:r>
+        <w:rPr>
+          <w:rFonts w:asciiTheme="minorHAnsi" w:hAnsiTheme="minorHAnsi" w:cstheme="minorHAnsi"/>
+          <w:spacing w:val="-1"/>
+        </w:rPr>
+        <w:t>s</w:t>
+      </w:r>
+      <w:r>
+        <w:rPr>
+          <w:rFonts w:asciiTheme="minorHAnsi" w:hAnsiTheme="minorHAnsi" w:cstheme="minorHAnsi"/>
+          <w:spacing w:val="-1"/>
+        </w:rPr>
+        <w:t xml:space="preserve"> pays off the loan and don’t get charged off. However, if borrower</w:t>
+      </w:r>
+      <w:r>
+        <w:rPr>
+          <w:rFonts w:asciiTheme="minorHAnsi" w:hAnsiTheme="minorHAnsi" w:cstheme="minorHAnsi"/>
+          <w:spacing w:val="-1"/>
+        </w:rPr>
+        <w:t>s</w:t>
+      </w:r>
+      <w:r>
+        <w:rPr>
+          <w:rFonts w:asciiTheme="minorHAnsi" w:hAnsiTheme="minorHAnsi" w:cstheme="minorHAnsi"/>
+          <w:spacing w:val="-1"/>
+        </w:rPr>
+        <w:t xml:space="preserve"> doesn’t repay the loan and get charged off, then the lender</w:t>
+      </w:r>
+      <w:r>
+        <w:rPr>
+          <w:rFonts w:asciiTheme="minorHAnsi" w:hAnsiTheme="minorHAnsi" w:cstheme="minorHAnsi"/>
+          <w:spacing w:val="-1"/>
+        </w:rPr>
+        <w:t>s</w:t>
+      </w:r>
+      <w:r>
+        <w:rPr>
+          <w:rFonts w:asciiTheme="minorHAnsi" w:hAnsiTheme="minorHAnsi" w:cstheme="minorHAnsi"/>
+          <w:spacing w:val="-1"/>
+        </w:rPr>
+        <w:t xml:space="preserve"> loses money.</w:t>
       </w:r>
     </w:p>
     <w:p>
@@ -488,7 +740,35 @@
           <w:rFonts w:asciiTheme="minorHAnsi" w:hAnsiTheme="minorHAnsi" w:cstheme="minorHAnsi"/>
           <w:spacing w:val="-1"/>
         </w:rPr>
-        <w:t>We will address the second question indirectly by trying to predict if the borrower will repay the loan fully or get charged off. Using the historical dataset of all loans, we have the ground truth of loans that are charged off and fully paid. We will build machine learning classifier to learn from the loans and use it to predict the “Risk Rate %” off loan being charged off.</w:t>
+        <w:t>We will address the second question indirectly by trying to predict if the borrower</w:t>
+      </w:r>
+      <w:r>
+        <w:rPr>
+          <w:rFonts w:asciiTheme="minorHAnsi" w:hAnsiTheme="minorHAnsi" w:cstheme="minorHAnsi"/>
+          <w:spacing w:val="-1"/>
+        </w:rPr>
+        <w:t>s</w:t>
+      </w:r>
+      <w:r>
+        <w:rPr>
+          <w:rFonts w:asciiTheme="minorHAnsi" w:hAnsiTheme="minorHAnsi" w:cstheme="minorHAnsi"/>
+          <w:spacing w:val="-1"/>
+        </w:rPr>
+        <w:t xml:space="preserve"> will repay loan fully or get charged off. Using the historical dataset of loans</w:t>
+      </w:r>
+      <w:r>
+        <w:rPr>
+          <w:rFonts w:asciiTheme="minorHAnsi" w:hAnsiTheme="minorHAnsi" w:cstheme="minorHAnsi"/>
+          <w:spacing w:val="-1"/>
+        </w:rPr>
+        <w:t xml:space="preserve"> provided by lending club from 2007-2011</w:t>
+      </w:r>
+      <w:r>
+        <w:rPr>
+          <w:rFonts w:asciiTheme="minorHAnsi" w:hAnsiTheme="minorHAnsi" w:cstheme="minorHAnsi"/>
+          <w:spacing w:val="-1"/>
+        </w:rPr>
+        <w:t>, we have the ground truth of loans that are charged off and fully paid. We will build machine learning classifier to learn from the loans and use it to predict the “Risk Rate %” off loan being charged off.</w:t>
       </w:r>
     </w:p>
     <w:p>
@@ -32448,8 +32728,6 @@
           <w:t>https://github.com/pandas-profiling/pandas-profiling</w:t>
         </w:r>
       </w:hyperlink>
-      <w:bookmarkStart w:id="0" w:name="_GoBack"/>
-      <w:bookmarkEnd w:id="0"/>
     </w:p>
     <w:p>
       <w:pPr>
@@ -32565,10 +32843,12 @@
           <w:tab w:val="left" w:pos="14656"/>
         </w:tabs>
         <w:rPr>
+          <w:rStyle w:val="Hyperlink"/>
           <w:rFonts w:asciiTheme="minorHAnsi" w:hAnsiTheme="minorHAnsi" w:cstheme="minorHAnsi"/>
           <w:color w:val="000000"/>
           <w:sz w:val="20"/>
           <w:szCs w:val="20"/>
+          <w:u w:val="none"/>
         </w:rPr>
       </w:pPr>
       <w:hyperlink r:id="rId103" w:history="1">
@@ -32586,6 +32866,10 @@
     <w:p>
       <w:pPr>
         <w:pStyle w:val="ListParagraph"/>
+        <w:numPr>
+          <w:ilvl w:val="0"/>
+          <w:numId w:val="19"/>
+        </w:numPr>
         <w:tabs>
           <w:tab w:val="left" w:pos="916"/>
           <w:tab w:val="left" w:pos="1832"/>
@@ -32611,22 +32895,195 @@
           <w:szCs w:val="20"/>
         </w:rPr>
       </w:pPr>
-      <w:r>
+      <w:hyperlink r:id="rId104" w:history="1">
+        <w:r>
+          <w:rPr>
+            <w:rStyle w:val="Hyperlink"/>
+            <w:rFonts w:asciiTheme="minorHAnsi" w:hAnsiTheme="minorHAnsi" w:cstheme="minorHAnsi"/>
+            <w:sz w:val="20"/>
+            <w:szCs w:val="20"/>
+          </w:rPr>
+          <w:t>https://towardsdatascience.com/predicting-loan-repayment-5df4e0023e92</w:t>
+        </w:r>
+      </w:hyperlink>
+    </w:p>
+    <w:p>
+      <w:pPr>
+        <w:pStyle w:val="ListParagraph"/>
+        <w:numPr>
+          <w:ilvl w:val="0"/>
+          <w:numId w:val="19"/>
+        </w:numPr>
+        <w:tabs>
+          <w:tab w:val="left" w:pos="916"/>
+          <w:tab w:val="left" w:pos="1832"/>
+          <w:tab w:val="left" w:pos="2748"/>
+          <w:tab w:val="left" w:pos="3664"/>
+          <w:tab w:val="left" w:pos="4580"/>
+          <w:tab w:val="left" w:pos="5496"/>
+          <w:tab w:val="left" w:pos="6412"/>
+          <w:tab w:val="left" w:pos="7328"/>
+          <w:tab w:val="left" w:pos="8244"/>
+          <w:tab w:val="left" w:pos="9160"/>
+          <w:tab w:val="left" w:pos="10076"/>
+          <w:tab w:val="left" w:pos="10992"/>
+          <w:tab w:val="left" w:pos="11908"/>
+          <w:tab w:val="left" w:pos="12824"/>
+          <w:tab w:val="left" w:pos="13740"/>
+          <w:tab w:val="left" w:pos="14656"/>
+        </w:tabs>
         <w:rPr>
           <w:rFonts w:asciiTheme="minorHAnsi" w:hAnsiTheme="minorHAnsi" w:cstheme="minorHAnsi"/>
           <w:color w:val="000000"/>
           <w:sz w:val="20"/>
           <w:szCs w:val="20"/>
         </w:rPr>
-        <w:t xml:space="preserve"> </w:t>
-      </w:r>
-    </w:p>
-    <w:p>
-      <w:pPr>
-        <w:rPr>
-          <w:rFonts w:asciiTheme="minorHAnsi" w:hAnsiTheme="minorHAnsi" w:cstheme="minorHAnsi"/>
-        </w:rPr>
-      </w:pPr>
+      </w:pPr>
+      <w:hyperlink r:id="rId105" w:history="1">
+        <w:r>
+          <w:rPr>
+            <w:rStyle w:val="Hyperlink"/>
+            <w:rFonts w:asciiTheme="minorHAnsi" w:hAnsiTheme="minorHAnsi" w:cstheme="minorHAnsi"/>
+            <w:sz w:val="20"/>
+            <w:szCs w:val="20"/>
+          </w:rPr>
+          <w:t>https://stats.stackexchange.com/questions/132777/what-does-auc-stand-for-and-what-is-it</w:t>
+        </w:r>
+      </w:hyperlink>
+    </w:p>
+    <w:p>
+      <w:pPr>
+        <w:pStyle w:val="ListParagraph"/>
+        <w:numPr>
+          <w:ilvl w:val="0"/>
+          <w:numId w:val="19"/>
+        </w:numPr>
+        <w:tabs>
+          <w:tab w:val="left" w:pos="916"/>
+          <w:tab w:val="left" w:pos="1832"/>
+          <w:tab w:val="left" w:pos="2748"/>
+          <w:tab w:val="left" w:pos="3664"/>
+          <w:tab w:val="left" w:pos="4580"/>
+          <w:tab w:val="left" w:pos="5496"/>
+          <w:tab w:val="left" w:pos="6412"/>
+          <w:tab w:val="left" w:pos="7328"/>
+          <w:tab w:val="left" w:pos="8244"/>
+          <w:tab w:val="left" w:pos="9160"/>
+          <w:tab w:val="left" w:pos="10076"/>
+          <w:tab w:val="left" w:pos="10992"/>
+          <w:tab w:val="left" w:pos="11908"/>
+          <w:tab w:val="left" w:pos="12824"/>
+          <w:tab w:val="left" w:pos="13740"/>
+          <w:tab w:val="left" w:pos="14656"/>
+        </w:tabs>
+        <w:rPr>
+          <w:rFonts w:asciiTheme="minorHAnsi" w:hAnsiTheme="minorHAnsi" w:cstheme="minorHAnsi"/>
+          <w:color w:val="000000"/>
+          <w:sz w:val="20"/>
+          <w:szCs w:val="20"/>
+        </w:rPr>
+      </w:pPr>
+      <w:hyperlink r:id="rId106" w:history="1">
+        <w:r>
+          <w:rPr>
+            <w:rStyle w:val="Hyperlink"/>
+            <w:rFonts w:asciiTheme="minorHAnsi" w:hAnsiTheme="minorHAnsi" w:cstheme="minorHAnsi"/>
+            <w:sz w:val="20"/>
+            <w:szCs w:val="20"/>
+          </w:rPr>
+          <w:t>https://github.com/lucascrezende/ml-projects/tree/master/Decision%20Trees%20and%20Random%20Forest</w:t>
+        </w:r>
+      </w:hyperlink>
+    </w:p>
+    <w:p>
+      <w:pPr>
+        <w:pStyle w:val="ListParagraph"/>
+        <w:numPr>
+          <w:ilvl w:val="0"/>
+          <w:numId w:val="19"/>
+        </w:numPr>
+        <w:tabs>
+          <w:tab w:val="left" w:pos="916"/>
+          <w:tab w:val="left" w:pos="1832"/>
+          <w:tab w:val="left" w:pos="2748"/>
+          <w:tab w:val="left" w:pos="3664"/>
+          <w:tab w:val="left" w:pos="4580"/>
+          <w:tab w:val="left" w:pos="5496"/>
+          <w:tab w:val="left" w:pos="6412"/>
+          <w:tab w:val="left" w:pos="7328"/>
+          <w:tab w:val="left" w:pos="8244"/>
+          <w:tab w:val="left" w:pos="9160"/>
+          <w:tab w:val="left" w:pos="10076"/>
+          <w:tab w:val="left" w:pos="10992"/>
+          <w:tab w:val="left" w:pos="11908"/>
+          <w:tab w:val="left" w:pos="12824"/>
+          <w:tab w:val="left" w:pos="13740"/>
+          <w:tab w:val="left" w:pos="14656"/>
+        </w:tabs>
+        <w:rPr>
+          <w:rFonts w:asciiTheme="minorHAnsi" w:hAnsiTheme="minorHAnsi" w:cstheme="minorHAnsi"/>
+          <w:color w:val="000000"/>
+          <w:sz w:val="20"/>
+          <w:szCs w:val="20"/>
+        </w:rPr>
+      </w:pPr>
+      <w:hyperlink r:id="rId107" w:history="1">
+        <w:r>
+          <w:rPr>
+            <w:rStyle w:val="Hyperlink"/>
+            <w:rFonts w:asciiTheme="minorHAnsi" w:hAnsiTheme="minorHAnsi" w:cstheme="minorHAnsi"/>
+            <w:sz w:val="20"/>
+            <w:szCs w:val="20"/>
+          </w:rPr>
+          <w:t>https://www.kaggle.com/vincepota/predicting-customers-who-will-charge-off?scriptVersionId=1447856</w:t>
+        </w:r>
+      </w:hyperlink>
+    </w:p>
+    <w:p>
+      <w:pPr>
+        <w:pStyle w:val="ListParagraph"/>
+        <w:numPr>
+          <w:ilvl w:val="0"/>
+          <w:numId w:val="19"/>
+        </w:numPr>
+        <w:tabs>
+          <w:tab w:val="left" w:pos="916"/>
+          <w:tab w:val="left" w:pos="1832"/>
+          <w:tab w:val="left" w:pos="2748"/>
+          <w:tab w:val="left" w:pos="3664"/>
+          <w:tab w:val="left" w:pos="4580"/>
+          <w:tab w:val="left" w:pos="5496"/>
+          <w:tab w:val="left" w:pos="6412"/>
+          <w:tab w:val="left" w:pos="7328"/>
+          <w:tab w:val="left" w:pos="8244"/>
+          <w:tab w:val="left" w:pos="9160"/>
+          <w:tab w:val="left" w:pos="10076"/>
+          <w:tab w:val="left" w:pos="10992"/>
+          <w:tab w:val="left" w:pos="11908"/>
+          <w:tab w:val="left" w:pos="12824"/>
+          <w:tab w:val="left" w:pos="13740"/>
+          <w:tab w:val="left" w:pos="14656"/>
+        </w:tabs>
+        <w:rPr>
+          <w:rFonts w:asciiTheme="minorHAnsi" w:hAnsiTheme="minorHAnsi" w:cstheme="minorHAnsi"/>
+          <w:color w:val="000000"/>
+          <w:sz w:val="20"/>
+          <w:szCs w:val="20"/>
+        </w:rPr>
+      </w:pPr>
+      <w:hyperlink r:id="rId108" w:history="1">
+        <w:r>
+          <w:rPr>
+            <w:rStyle w:val="Hyperlink"/>
+            <w:rFonts w:asciiTheme="minorHAnsi" w:hAnsiTheme="minorHAnsi" w:cstheme="minorHAnsi"/>
+            <w:sz w:val="20"/>
+            <w:szCs w:val="20"/>
+          </w:rPr>
+          <w:t>https://www.kaggle.com/janiobachmann/lending-club-risk-analysis-tensorflow?scriptVersionId=3544163</w:t>
+        </w:r>
+      </w:hyperlink>
+      <w:bookmarkStart w:id="0" w:name="_GoBack"/>
+      <w:bookmarkEnd w:id="0"/>
     </w:p>
     <w:sectPr>
       <w:pgSz w:w="12240" w:h="15840"/>

</xml_diff>